<commit_message>
final commit before big md change
</commit_message>
<xml_diff>
--- a/SM64/Blindfolded 120 Star Project by Bubzia.docx
+++ b/SM64/Blindfolded 120 Star Project by Bubzia.docx
@@ -274,6 +274,7 @@
       <w:pPr>
         <w:rPr>
           <w:b w:val="1"/>
+          <w:color w:val="222222"/>
         </w:rPr>
       </w:pPr>
       <w:r>
@@ -286,10 +287,9 @@
       <w:r>
         <w:rPr>
           <w:b w:val="1"/>
-          <w:color w:val="efeff1"/>
+          <w:color w:val="222222"/>
           <w:sz w:val="20"/>
           <w:szCs w:val="20"/>
-          <w:shd w:fill="18181b" w:val="clear"/>
           <w:rtl w:val="0"/>
         </w:rPr>
         <w:t xml:space="preserve">so obviously beatcount bully footsteps: buffer and keep holding up for this entire beginning - 1 Mario cam c down, 2 C right 5 A for textbox 6 LJ, 15 Lakitu cam 17 LJ 17.25 c left 20 dive 21 rollout + go neutral</w:t>

</xml_diff>